<commit_message>
add bao cao tuan 6
</commit_message>
<xml_diff>
--- a/Báo cáo/Tuần 3.docx
+++ b/Báo cáo/Tuần 3.docx
@@ -284,6 +284,419 @@
           <w:sz w:val="28"/>
           <w:szCs w:val="28"/>
         </w:rPr>
+        <w:tab/>
+      </w:r>
+    </w:p>
+    <w:tbl>
+      <w:tblPr>
+        <w:tblStyle w:val="TableGrid"/>
+        <w:tblW w:w="0" w:type="auto"/>
+        <w:tblLook w:val="04A0" w:firstRow="1" w:lastRow="0" w:firstColumn="1" w:lastColumn="0" w:noHBand="0" w:noVBand="1"/>
+      </w:tblPr>
+      <w:tblGrid>
+        <w:gridCol w:w="9350"/>
+      </w:tblGrid>
+      <w:tr>
+        <w:tc>
+          <w:tcPr>
+            <w:tcW w:w="9350" w:type="dxa"/>
+          </w:tcPr>
+          <w:p>
+            <w:pPr>
+              <w:rPr>
+                <w:rFonts w:ascii="Times New Roman" w:hAnsi="Times New Roman" w:cs="Times New Roman"/>
+                <w:sz w:val="28"/>
+                <w:szCs w:val="28"/>
+              </w:rPr>
+            </w:pPr>
+            <w:r>
+              <w:rPr>
+                <w:rFonts w:ascii="Times New Roman" w:hAnsi="Times New Roman" w:cs="Times New Roman"/>
+                <w:sz w:val="28"/>
+                <w:szCs w:val="28"/>
+              </w:rPr>
+              <w:drawing>
+                <wp:inline distT="0" distB="0" distL="0" distR="0" wp14:anchorId="6CBCBD29" wp14:editId="101C863C">
+                  <wp:extent cx="4646832" cy="3124200"/>
+                  <wp:effectExtent l="0" t="0" r="1905" b="0"/>
+                  <wp:docPr id="4" name="Picture 4"/>
+                  <wp:cNvGraphicFramePr>
+                    <a:graphicFrameLocks xmlns:a="http://schemas.openxmlformats.org/drawingml/2006/main" noChangeAspect="1"/>
+                  </wp:cNvGraphicFramePr>
+                  <a:graphic xmlns:a="http://schemas.openxmlformats.org/drawingml/2006/main">
+                    <a:graphicData uri="http://schemas.openxmlformats.org/drawingml/2006/picture">
+                      <pic:pic xmlns:pic="http://schemas.openxmlformats.org/drawingml/2006/picture">
+                        <pic:nvPicPr>
+                          <pic:cNvPr id="1" name=""/>
+                          <pic:cNvPicPr/>
+                        </pic:nvPicPr>
+                        <pic:blipFill>
+                          <a:blip r:embed="rId6"/>
+                          <a:stretch>
+                            <a:fillRect/>
+                          </a:stretch>
+                        </pic:blipFill>
+                        <pic:spPr>
+                          <a:xfrm>
+                            <a:off x="0" y="0"/>
+                            <a:ext cx="4650142" cy="3126426"/>
+                          </a:xfrm>
+                          <a:prstGeom prst="rect">
+                            <a:avLst/>
+                          </a:prstGeom>
+                        </pic:spPr>
+                      </pic:pic>
+                    </a:graphicData>
+                  </a:graphic>
+                </wp:inline>
+              </w:drawing>
+            </w:r>
+          </w:p>
+        </w:tc>
+      </w:tr>
+      <w:tr>
+        <w:tc>
+          <w:tcPr>
+            <w:tcW w:w="9350" w:type="dxa"/>
+          </w:tcPr>
+          <w:p>
+            <w:pPr>
+              <w:rPr>
+                <w:rFonts w:ascii="Times New Roman" w:hAnsi="Times New Roman" w:cs="Times New Roman"/>
+                <w:sz w:val="28"/>
+                <w:szCs w:val="28"/>
+              </w:rPr>
+            </w:pPr>
+            <w:r>
+              <w:rPr>
+                <w:rFonts w:ascii="Times New Roman" w:hAnsi="Times New Roman" w:cs="Times New Roman"/>
+                <w:sz w:val="28"/>
+                <w:szCs w:val="28"/>
+              </w:rPr>
+              <w:tab/>
+              <w:t xml:space="preserve">các thông số cần quan tâm của động cơ </w:t>
+            </w:r>
+          </w:p>
+          <w:p>
+            <w:pPr>
+              <w:rPr>
+                <w:rFonts w:ascii="Times New Roman" w:hAnsi="Times New Roman" w:cs="Times New Roman"/>
+                <w:sz w:val="28"/>
+                <w:szCs w:val="28"/>
+              </w:rPr>
+            </w:pPr>
+          </w:p>
+        </w:tc>
+      </w:tr>
+    </w:tbl>
+    <w:p>
+      <w:pPr>
+        <w:rPr>
+          <w:rFonts w:ascii="Times New Roman" w:hAnsi="Times New Roman" w:cs="Times New Roman"/>
+          <w:sz w:val="28"/>
+          <w:szCs w:val="28"/>
+        </w:rPr>
+      </w:pPr>
+    </w:p>
+    <w:p>
+      <w:pPr>
+        <w:rPr>
+          <w:rFonts w:ascii="Times New Roman" w:hAnsi="Times New Roman" w:cs="Times New Roman"/>
+          <w:sz w:val="28"/>
+          <w:szCs w:val="28"/>
+        </w:rPr>
+      </w:pPr>
+      <w:r>
+        <w:rPr>
+          <w:rFonts w:ascii="Times New Roman" w:hAnsi="Times New Roman" w:cs="Times New Roman"/>
+          <w:sz w:val="28"/>
+          <w:szCs w:val="28"/>
+        </w:rPr>
+        <w:t xml:space="preserve">- Lý do chọn </w:t>
+      </w:r>
+      <w:r>
+        <w:rPr>
+          <w:rFonts w:ascii="Times New Roman" w:hAnsi="Times New Roman" w:cs="Times New Roman"/>
+          <w:sz w:val="28"/>
+          <w:szCs w:val="28"/>
+        </w:rPr>
+        <w:t>MOSFET</w:t>
+      </w:r>
+      <w:r>
+        <w:rPr>
+          <w:rFonts w:ascii="Times New Roman" w:hAnsi="Times New Roman" w:cs="Times New Roman"/>
+          <w:sz w:val="28"/>
+          <w:szCs w:val="28"/>
+        </w:rPr>
+        <w:t xml:space="preserve"> thay vì </w:t>
+      </w:r>
+      <w:r>
+        <w:rPr>
+          <w:rFonts w:ascii="Times New Roman" w:hAnsi="Times New Roman" w:cs="Times New Roman"/>
+          <w:sz w:val="28"/>
+          <w:szCs w:val="28"/>
+        </w:rPr>
+        <w:t>BJT</w:t>
+      </w:r>
+    </w:p>
+    <w:p>
+      <w:pPr>
+        <w:rPr>
+          <w:rFonts w:ascii="Times New Roman" w:hAnsi="Times New Roman" w:cs="Times New Roman"/>
+          <w:sz w:val="28"/>
+          <w:szCs w:val="28"/>
+        </w:rPr>
+      </w:pPr>
+      <w:r>
+        <w:rPr>
+          <w:rFonts w:ascii="Times New Roman" w:hAnsi="Times New Roman" w:cs="Times New Roman"/>
+          <w:sz w:val="28"/>
+          <w:szCs w:val="28"/>
+        </w:rPr>
+        <w:tab/>
+      </w:r>
+    </w:p>
+    <w:tbl>
+      <w:tblPr>
+        <w:tblStyle w:val="TableGrid"/>
+        <w:tblW w:w="0" w:type="auto"/>
+        <w:tblLook w:val="04A0" w:firstRow="1" w:lastRow="0" w:firstColumn="1" w:lastColumn="0" w:noHBand="0" w:noVBand="1"/>
+      </w:tblPr>
+      <w:tblGrid>
+        <w:gridCol w:w="4675"/>
+        <w:gridCol w:w="4675"/>
+      </w:tblGrid>
+      <w:tr>
+        <w:tc>
+          <w:tcPr>
+            <w:tcW w:w="4675" w:type="dxa"/>
+          </w:tcPr>
+          <w:p>
+            <w:pPr>
+              <w:rPr>
+                <w:rFonts w:ascii="Times New Roman" w:hAnsi="Times New Roman" w:cs="Times New Roman"/>
+                <w:sz w:val="28"/>
+                <w:szCs w:val="28"/>
+              </w:rPr>
+            </w:pPr>
+            <w:r>
+              <w:rPr>
+                <w:rFonts w:ascii="Times New Roman" w:hAnsi="Times New Roman" w:cs="Times New Roman"/>
+                <w:sz w:val="28"/>
+                <w:szCs w:val="28"/>
+              </w:rPr>
+              <w:lastRenderedPageBreak/>
+              <w:t>mosfet</w:t>
+            </w:r>
+          </w:p>
+        </w:tc>
+        <w:tc>
+          <w:tcPr>
+            <w:tcW w:w="4675" w:type="dxa"/>
+          </w:tcPr>
+          <w:p>
+            <w:pPr>
+              <w:rPr>
+                <w:rFonts w:ascii="Times New Roman" w:hAnsi="Times New Roman" w:cs="Times New Roman"/>
+                <w:sz w:val="28"/>
+                <w:szCs w:val="28"/>
+              </w:rPr>
+            </w:pPr>
+            <w:r>
+              <w:rPr>
+                <w:rFonts w:ascii="Times New Roman" w:hAnsi="Times New Roman" w:cs="Times New Roman"/>
+                <w:sz w:val="28"/>
+                <w:szCs w:val="28"/>
+              </w:rPr>
+              <w:t>bjt</w:t>
+            </w:r>
+          </w:p>
+        </w:tc>
+      </w:tr>
+      <w:tr>
+        <w:tc>
+          <w:tcPr>
+            <w:tcW w:w="4675" w:type="dxa"/>
+          </w:tcPr>
+          <w:p>
+            <w:pPr>
+              <w:rPr>
+                <w:rFonts w:ascii="Times New Roman" w:hAnsi="Times New Roman" w:cs="Times New Roman"/>
+                <w:sz w:val="28"/>
+                <w:szCs w:val="28"/>
+              </w:rPr>
+            </w:pPr>
+            <w:r>
+              <w:rPr>
+                <w:rFonts w:ascii="Times New Roman" w:hAnsi="Times New Roman" w:cs="Times New Roman"/>
+                <w:sz w:val="28"/>
+                <w:szCs w:val="28"/>
+              </w:rPr>
+              <w:t>Điểu khiển bằng áp</w:t>
+            </w:r>
+          </w:p>
+        </w:tc>
+        <w:tc>
+          <w:tcPr>
+            <w:tcW w:w="4675" w:type="dxa"/>
+          </w:tcPr>
+          <w:p>
+            <w:pPr>
+              <w:rPr>
+                <w:rFonts w:ascii="Times New Roman" w:hAnsi="Times New Roman" w:cs="Times New Roman"/>
+                <w:sz w:val="28"/>
+                <w:szCs w:val="28"/>
+              </w:rPr>
+            </w:pPr>
+            <w:r>
+              <w:rPr>
+                <w:rFonts w:ascii="Times New Roman" w:hAnsi="Times New Roman" w:cs="Times New Roman"/>
+                <w:sz w:val="28"/>
+                <w:szCs w:val="28"/>
+              </w:rPr>
+              <w:t>Điều khiển bằng dòng</w:t>
+            </w:r>
+          </w:p>
+        </w:tc>
+      </w:tr>
+      <w:tr>
+        <w:tc>
+          <w:tcPr>
+            <w:tcW w:w="4675" w:type="dxa"/>
+          </w:tcPr>
+          <w:p>
+            <w:pPr>
+              <w:rPr>
+                <w:rFonts w:ascii="Times New Roman" w:hAnsi="Times New Roman" w:cs="Times New Roman"/>
+                <w:sz w:val="28"/>
+                <w:szCs w:val="28"/>
+              </w:rPr>
+            </w:pPr>
+            <w:r>
+              <w:rPr>
+                <w:rFonts w:ascii="Times New Roman" w:hAnsi="Times New Roman" w:cs="Times New Roman"/>
+                <w:sz w:val="28"/>
+                <w:szCs w:val="28"/>
+              </w:rPr>
+              <w:t xml:space="preserve">Công suất tiêu thụ tốt hơn, vì </w:t>
+            </w:r>
+            <w:r>
+              <w:rPr>
+                <w:rFonts w:ascii="Times New Roman" w:hAnsi="Times New Roman" w:cs="Times New Roman"/>
+                <w:sz w:val="28"/>
+                <w:szCs w:val="28"/>
+              </w:rPr>
+              <w:t>trở kháng vào cao nên dòng cực B gần như = 0</w:t>
+            </w:r>
+          </w:p>
+        </w:tc>
+        <w:tc>
+          <w:tcPr>
+            <w:tcW w:w="4675" w:type="dxa"/>
+          </w:tcPr>
+          <w:p>
+            <w:pPr>
+              <w:rPr>
+                <w:rFonts w:ascii="Times New Roman" w:hAnsi="Times New Roman" w:cs="Times New Roman"/>
+                <w:sz w:val="28"/>
+                <w:szCs w:val="28"/>
+              </w:rPr>
+            </w:pPr>
+            <w:r>
+              <w:rPr>
+                <w:rFonts w:ascii="Times New Roman" w:hAnsi="Times New Roman" w:cs="Times New Roman"/>
+                <w:sz w:val="28"/>
+                <w:szCs w:val="28"/>
+              </w:rPr>
+              <w:t>Công suất thường nhỏ hơn fet</w:t>
+            </w:r>
+          </w:p>
+        </w:tc>
+      </w:tr>
+      <w:tr>
+        <w:tc>
+          <w:tcPr>
+            <w:tcW w:w="4675" w:type="dxa"/>
+          </w:tcPr>
+          <w:p>
+            <w:pPr>
+              <w:rPr>
+                <w:rFonts w:ascii="Times New Roman" w:hAnsi="Times New Roman" w:cs="Times New Roman"/>
+                <w:sz w:val="28"/>
+                <w:szCs w:val="28"/>
+              </w:rPr>
+            </w:pPr>
+          </w:p>
+        </w:tc>
+        <w:tc>
+          <w:tcPr>
+            <w:tcW w:w="4675" w:type="dxa"/>
+          </w:tcPr>
+          <w:p>
+            <w:pPr>
+              <w:rPr>
+                <w:rFonts w:ascii="Times New Roman" w:hAnsi="Times New Roman" w:cs="Times New Roman"/>
+                <w:sz w:val="28"/>
+                <w:szCs w:val="28"/>
+              </w:rPr>
+            </w:pPr>
+          </w:p>
+        </w:tc>
+      </w:tr>
+      <w:tr>
+        <w:tc>
+          <w:tcPr>
+            <w:tcW w:w="4675" w:type="dxa"/>
+          </w:tcPr>
+          <w:p>
+            <w:pPr>
+              <w:rPr>
+                <w:rFonts w:ascii="Times New Roman" w:hAnsi="Times New Roman" w:cs="Times New Roman"/>
+                <w:sz w:val="28"/>
+                <w:szCs w:val="28"/>
+              </w:rPr>
+            </w:pPr>
+          </w:p>
+        </w:tc>
+        <w:tc>
+          <w:tcPr>
+            <w:tcW w:w="4675" w:type="dxa"/>
+          </w:tcPr>
+          <w:p>
+            <w:pPr>
+              <w:rPr>
+                <w:rFonts w:ascii="Times New Roman" w:hAnsi="Times New Roman" w:cs="Times New Roman"/>
+                <w:sz w:val="28"/>
+                <w:szCs w:val="28"/>
+              </w:rPr>
+            </w:pPr>
+          </w:p>
+        </w:tc>
+      </w:tr>
+    </w:tbl>
+    <w:p>
+      <w:pPr>
+        <w:rPr>
+          <w:rFonts w:ascii="Times New Roman" w:hAnsi="Times New Roman" w:cs="Times New Roman"/>
+          <w:sz w:val="28"/>
+          <w:szCs w:val="28"/>
+        </w:rPr>
+      </w:pPr>
+    </w:p>
+    <w:p>
+      <w:pPr>
+        <w:rPr>
+          <w:rFonts w:ascii="Times New Roman" w:hAnsi="Times New Roman" w:cs="Times New Roman"/>
+          <w:sz w:val="28"/>
+          <w:szCs w:val="28"/>
+        </w:rPr>
+      </w:pPr>
+      <w:r>
+        <w:rPr>
+          <w:rFonts w:ascii="Times New Roman" w:hAnsi="Times New Roman" w:cs="Times New Roman"/>
+          <w:sz w:val="28"/>
+          <w:szCs w:val="28"/>
+        </w:rPr>
         <w:t xml:space="preserve">- </w:t>
       </w:r>
       <w:r>
@@ -386,7 +799,7 @@
                     <pic:cNvPicPr/>
                   </pic:nvPicPr>
                   <pic:blipFill>
-                    <a:blip r:embed="rId6"/>
+                    <a:blip r:embed="rId7"/>
                     <a:stretch>
                       <a:fillRect/>
                     </a:stretch>
@@ -421,7 +834,6 @@
           <w:sz w:val="28"/>
           <w:szCs w:val="28"/>
         </w:rPr>
-        <w:lastRenderedPageBreak/>
         <w:tab/>
       </w:r>
       <w:r>
@@ -630,6 +1042,7 @@
           <w:sz w:val="28"/>
           <w:szCs w:val="28"/>
         </w:rPr>
+        <w:lastRenderedPageBreak/>
         <w:tab/>
       </w:r>
       <w:r>
@@ -1952,6 +2365,25 @@
       <w:contextualSpacing/>
     </w:pPr>
   </w:style>
+  <w:style w:type="table" w:styleId="TableGrid">
+    <w:name w:val="Table Grid"/>
+    <w:basedOn w:val="TableNormal"/>
+    <w:uiPriority w:val="39"/>
+    <w:rsid w:val="00822B40"/>
+    <w:pPr>
+      <w:spacing w:after="0" w:line="240" w:lineRule="auto"/>
+    </w:pPr>
+    <w:tblPr>
+      <w:tblBorders>
+        <w:top w:val="single" w:sz="4" w:space="0" w:color="auto"/>
+        <w:left w:val="single" w:sz="4" w:space="0" w:color="auto"/>
+        <w:bottom w:val="single" w:sz="4" w:space="0" w:color="auto"/>
+        <w:right w:val="single" w:sz="4" w:space="0" w:color="auto"/>
+        <w:insideH w:val="single" w:sz="4" w:space="0" w:color="auto"/>
+        <w:insideV w:val="single" w:sz="4" w:space="0" w:color="auto"/>
+      </w:tblBorders>
+    </w:tblPr>
+  </w:style>
 </w:styles>
 </file>
 

</xml_diff>